<commit_message>
Corrected terms of reference
</commit_message>
<xml_diff>
--- a/docs/tor/ToR_Tsarev.docx
+++ b/docs/tor/ToR_Tsarev.docx
@@ -689,7 +689,7 @@
           <w:szCs w:val="22"/>
           <w:u w:val="single"/>
         </w:rPr>
-        <w:t xml:space="preserve">Разработать программу моделирования детской игрушки «Лизун». Объект должен представлять собой </w:t>
+        <w:t xml:space="preserve">Разработать программу моделирования детской игрушки «Лизун». Объект должен представлять собой полупрозрачное вязкоупругое тело, имеющее форму шара при отсутствии внешних сил. </w:t>
       </w:r>
       <w:r>
         <w:rPr>
@@ -698,7 +698,7 @@
           <w:szCs w:val="22"/>
           <w:u w:val="single"/>
         </w:rPr>
-        <w:t xml:space="preserve">полупрозрачное </w:t>
+        <w:t>В описании объекта должны присутствовать такие характеристики, как</w:t>
       </w:r>
       <w:r>
         <w:rPr>
@@ -707,21 +707,17 @@
           <w:szCs w:val="22"/>
           <w:u w:val="single"/>
         </w:rPr>
-        <w:t>вязкоупругое тело, имеющее форму шара при отсутствии внешних сил. Объект должен лежать на полу, имеющем структуру. Программа должна предоставить пользователю интерфейс, дающий возможность изменять объект: растягивать, вдавливать, изменять цвет, степень прозрачности.</w:t>
-      </w:r>
-    </w:p>
-    <w:p>
-      <w:pPr>
-        <w:pStyle w:val="31"/>
-        <w:spacing w:before="0" w:after="0"/>
-        <w:jc w:val="both"/>
-        <w:rPr>
-          <w:rFonts w:ascii="Times New Roman" w:hAnsi="Times New Roman" w:cs="Times New Roman"/>
+        <w:t xml:space="preserve"> масса </w:t>
+      </w:r>
+      <w:r>
+        <w:rPr>
+          <w:rFonts w:cs="Times New Roman" w:ascii="Times New Roman" w:hAnsi="Times New Roman"/>
           <w:sz w:val="22"/>
           <w:szCs w:val="22"/>
           <w:u w:val="single"/>
         </w:rPr>
-      </w:pPr>
+        <w:t>тела</w:t>
+      </w:r>
       <w:r>
         <w:rPr>
           <w:rFonts w:cs="Times New Roman" w:ascii="Times New Roman" w:hAnsi="Times New Roman"/>
@@ -729,6 +725,64 @@
           <w:szCs w:val="22"/>
           <w:u w:val="single"/>
         </w:rPr>
+        <w:t xml:space="preserve">, коэффициент </w:t>
+      </w:r>
+      <w:r>
+        <w:rPr>
+          <w:rFonts w:cs="Times New Roman" w:ascii="Times New Roman" w:hAnsi="Times New Roman"/>
+          <w:sz w:val="22"/>
+          <w:szCs w:val="22"/>
+          <w:u w:val="single"/>
+        </w:rPr>
+        <w:t>затухания тела</w:t>
+      </w:r>
+      <w:r>
+        <w:rPr>
+          <w:rFonts w:cs="Times New Roman" w:ascii="Times New Roman" w:hAnsi="Times New Roman"/>
+          <w:sz w:val="22"/>
+          <w:szCs w:val="22"/>
+          <w:u w:val="single"/>
+        </w:rPr>
+        <w:t xml:space="preserve"> и коэффициент пропускания </w:t>
+      </w:r>
+      <w:r>
+        <w:rPr>
+          <w:rFonts w:cs="Times New Roman" w:ascii="Times New Roman" w:hAnsi="Times New Roman"/>
+          <w:sz w:val="22"/>
+          <w:szCs w:val="22"/>
+          <w:u w:val="single"/>
+        </w:rPr>
+        <w:t>света, проходящего через данное тело</w:t>
+      </w:r>
+      <w:r>
+        <w:rPr>
+          <w:rFonts w:cs="Times New Roman" w:ascii="Times New Roman" w:hAnsi="Times New Roman"/>
+          <w:sz w:val="22"/>
+          <w:szCs w:val="22"/>
+          <w:u w:val="single"/>
+        </w:rPr>
+        <w:t>. Объект должен лежать на полу, имеющем структуру.  Программа должна предоставить пользователю интерфейс, дающий возможность изменять объект: растягивать, вдавливать, изменять цвет, степень прозрачности.</w:t>
+      </w:r>
+    </w:p>
+    <w:p>
+      <w:pPr>
+        <w:pStyle w:val="31"/>
+        <w:spacing w:before="0" w:after="0"/>
+        <w:jc w:val="both"/>
+        <w:rPr>
+          <w:rFonts w:ascii="Times New Roman" w:hAnsi="Times New Roman" w:cs="Times New Roman"/>
+          <w:sz w:val="22"/>
+          <w:szCs w:val="22"/>
+          <w:u w:val="single"/>
+        </w:rPr>
+      </w:pPr>
+      <w:r>
+        <w:rPr>
+          <w:rFonts w:cs="Times New Roman" w:ascii="Times New Roman" w:hAnsi="Times New Roman"/>
+          <w:sz w:val="22"/>
+          <w:szCs w:val="22"/>
+          <w:u w:val="single"/>
+        </w:rPr>
       </w:r>
     </w:p>
     <w:p>
@@ -745,27 +799,6 @@
           <w:i/>
         </w:rPr>
         <w:t>Оформление курсовой работы:</w:t>
-      </w:r>
-    </w:p>
-    <w:p>
-      <w:pPr>
-        <w:pStyle w:val="Normal"/>
-        <w:spacing w:before="0" w:after="0"/>
-        <w:jc w:val="both"/>
-        <w:rPr>
-          <w:rFonts w:ascii="Times New Roman" w:hAnsi="Times New Roman" w:cs="Times New Roman"/>
-          <w:b/>
-          <w:b/>
-          <w:i/>
-          <w:i/>
-        </w:rPr>
-      </w:pPr>
-      <w:r>
-        <w:rPr>
-          <w:rFonts w:cs="Times New Roman" w:ascii="Times New Roman" w:hAnsi="Times New Roman"/>
-          <w:b/>
-          <w:i/>
-        </w:rPr>
       </w:r>
     </w:p>
     <w:p>
@@ -1116,22 +1149,6 @@
           <w:szCs w:val="18"/>
         </w:rPr>
         <w:t xml:space="preserve">(Подпись, дата)                             (И.О.Фамилия)            </w:t>
-      </w:r>
-    </w:p>
-    <w:p>
-      <w:pPr>
-        <w:pStyle w:val="Normal"/>
-        <w:spacing w:before="0" w:after="0"/>
-        <w:jc w:val="both"/>
-        <w:rPr>
-          <w:rFonts w:ascii="Times New Roman" w:hAnsi="Times New Roman" w:cs="Times New Roman"/>
-          <w:sz w:val="16"/>
-          <w:szCs w:val="18"/>
-          <w:u w:val="single"/>
-        </w:rPr>
-      </w:pPr>
-      <w:r>
-        <w:rPr/>
       </w:r>
     </w:p>
     <w:sectPr>

</xml_diff>